<commit_message>
Edited Basic Weapons and Enemies idea doc
</commit_message>
<xml_diff>
--- a/Design Docs/BasicWeaponsAndEnemies.docx
+++ b/Design Docs/BasicWeaponsAndEnemies.docx
@@ -16,10 +16,7 @@
         </w:numPr>
       </w:pPr>
       <w:r>
-        <w:t xml:space="preserve">Standard Skeleton </w:t>
-      </w:r>
-      <w:r>
-        <w:t>(Moves towards player, uses standard weapon, low health)</w:t>
+        <w:t>Standard Skeleton (Moves towards player, uses standard weapon, low health)</w:t>
       </w:r>
     </w:p>
     <w:p>
@@ -31,10 +28,7 @@
         </w:numPr>
       </w:pPr>
       <w:r>
-        <w:t xml:space="preserve">Mage </w:t>
-      </w:r>
-      <w:r>
-        <w:t>(Moves towards player, uses Burst-Fire weapon, average health)</w:t>
+        <w:t>Mage (Moves towards player, uses Burst-Fire weapon, average health)</w:t>
       </w:r>
     </w:p>
     <w:p>
@@ -46,10 +40,7 @@
         </w:numPr>
       </w:pPr>
       <w:r>
-        <w:t>Ghost</w:t>
-      </w:r>
-      <w:r>
-        <w:t xml:space="preserve"> (Moves away from player, uses Rapid-Fire weapon, low health)</w:t>
+        <w:t>Ghost (Moves away from player, uses Rapid-Fire weapon, low health)</w:t>
       </w:r>
     </w:p>
     <w:p>
@@ -61,21 +52,7 @@
         </w:numPr>
       </w:pPr>
       <w:r>
-        <w:t xml:space="preserve">Staff </w:t>
-      </w:r>
-      <w:r>
-        <w:t>Ogre</w:t>
-      </w:r>
-      <w:r>
-        <w:t xml:space="preserve"> (Moves towards player, uses </w:t>
-      </w:r>
-      <w:r>
-        <w:t>Staff</w:t>
-      </w:r>
-      <w:bookmarkStart w:id="0" w:name="_GoBack"/>
-      <w:bookmarkEnd w:id="0"/>
-      <w:r>
-        <w:t>, high health but slow movement)</w:t>
+        <w:t>Staff Ogre (Moves towards player, uses Staff, high health but slow movement)</w:t>
       </w:r>
     </w:p>
     <w:p>
@@ -87,7 +64,7 @@
         </w:numPr>
       </w:pPr>
       <w:r>
-        <w:t>Pyromaniac (Moves towards player quickly, uses Flamethrower, average health and fast movement)</w:t>
+        <w:t>Pyromaniac (Moves towards player quickly, uses Flamethrower, low health and fast movement)</w:t>
       </w:r>
     </w:p>
     <w:p>
@@ -100,6 +77,18 @@
       </w:pPr>
       <w:r>
         <w:t>Necromancer (Moves away from player slowly, spawns Standard Skeletons and shoots a ring of projectiles around itself occasionally, High health and slow movement)</w:t>
+      </w:r>
+    </w:p>
+    <w:p>
+      <w:pPr>
+        <w:pStyle w:val="ListParagraph"/>
+        <w:numPr>
+          <w:ilvl w:val="0"/>
+          <w:numId w:val="3"/>
+        </w:numPr>
+      </w:pPr>
+      <w:r>
+        <w:t>Knight (Moves towards player, uses Sword (does not fire projectiles), High health and average movement</w:t>
       </w:r>
     </w:p>
     <w:p/>
@@ -119,10 +108,7 @@
         </w:numPr>
       </w:pPr>
       <w:r>
-        <w:t>Wand (Standard Weapon)</w:t>
-      </w:r>
-      <w:r>
-        <w:t xml:space="preserve"> (1 projectile per shot, average attack speed, average damage)</w:t>
+        <w:t>Wand (Standard Weapon) (1 projectile per shot, average attack speed, average damage)</w:t>
       </w:r>
     </w:p>
     <w:p>
@@ -134,10 +120,7 @@
         </w:numPr>
       </w:pPr>
       <w:r>
-        <w:t>Staff</w:t>
-      </w:r>
-      <w:r>
-        <w:t xml:space="preserve"> (Multiple projectiles per shot (3-5?), slow attack speed, average damage)</w:t>
+        <w:t>Staff (Multiple projectiles per shot (3-5?), slow attack speed, average damage)</w:t>
       </w:r>
     </w:p>
     <w:p>
@@ -161,10 +144,7 @@
         </w:numPr>
       </w:pPr>
       <w:r>
-        <w:t>Fireball</w:t>
-      </w:r>
-      <w:r>
-        <w:t xml:space="preserve"> (1 projectile per shot (explodes), (very?) slow attack speed, high damage to enemies hit directly, lower damage to enemies further away from projectile when it collides with something)</w:t>
+        <w:t>Fireball (1 projectile per shot (explodes), (very?) slow attack speed, high damage to enemies hit directly, lower damage to enemies further away from projectile when it collides with something)</w:t>
       </w:r>
     </w:p>
     <w:p>
@@ -202,6 +182,10 @@
       <w:r>
         <w:t>Sword (Melee weapon, hits enemies directly in front of player, fast attack speed, high damage)</w:t>
       </w:r>
+    </w:p>
+    <w:p>
+      <w:bookmarkStart w:id="0" w:name="_GoBack"/>
+      <w:bookmarkEnd w:id="0"/>
     </w:p>
     <w:sectPr>
       <w:pgSz w:w="12240" w:h="15840"/>
@@ -884,6 +868,7 @@
   <w:style w:type="paragraph" w:default="1" w:styleId="Normal">
     <w:name w:val="Normal"/>
     <w:qFormat/>
+    <w:rsid w:val="005D77D2"/>
   </w:style>
   <w:style w:type="character" w:default="1" w:styleId="DefaultParagraphFont">
     <w:name w:val="Default Paragraph Font"/>

</xml_diff>

<commit_message>
Updated Basic Weapons and Enemies again
</commit_message>
<xml_diff>
--- a/Design Docs/BasicWeaponsAndEnemies.docx
+++ b/Design Docs/BasicWeaponsAndEnemies.docx
@@ -16,7 +16,13 @@
         </w:numPr>
       </w:pPr>
       <w:r>
-        <w:t>Standard Skeleton (Moves towards player, uses standard weapon, low health)</w:t>
+        <w:t>Standard Skeleton (Moves towards player, uses standard weapon, low health</w:t>
+      </w:r>
+      <w:r>
+        <w:t xml:space="preserve"> and average movement speed</w:t>
+      </w:r>
+      <w:r>
+        <w:t>)</w:t>
       </w:r>
     </w:p>
     <w:p>
@@ -28,7 +34,13 @@
         </w:numPr>
       </w:pPr>
       <w:r>
-        <w:t>Mage (Moves towards player, uses Burst-Fire weapon, average health)</w:t>
+        <w:t>Mage (Moves towards player, uses Burst-Fire weapon, average health</w:t>
+      </w:r>
+      <w:r>
+        <w:t xml:space="preserve"> and average movement speed</w:t>
+      </w:r>
+      <w:r>
+        <w:t>)</w:t>
       </w:r>
     </w:p>
     <w:p>
@@ -40,7 +52,13 @@
         </w:numPr>
       </w:pPr>
       <w:r>
-        <w:t>Ghost (Moves away from player, uses Rapid-Fire weapon, low health)</w:t>
+        <w:t>Ghost (Moves away from player, uses Rapid-Fire weapon, low health</w:t>
+      </w:r>
+      <w:r>
+        <w:t xml:space="preserve"> and average movement speed</w:t>
+      </w:r>
+      <w:r>
+        <w:t>)</w:t>
       </w:r>
     </w:p>
     <w:p>
@@ -52,7 +70,19 @@
         </w:numPr>
       </w:pPr>
       <w:r>
-        <w:t>Staff Ogre (Moves towards player, uses Staff, high health but slow movement)</w:t>
+        <w:t>Staff Ogre (Moves towards pla</w:t>
+      </w:r>
+      <w:r>
+        <w:t>yer, uses Staff, high health and</w:t>
+      </w:r>
+      <w:r>
+        <w:t xml:space="preserve"> slow movement</w:t>
+      </w:r>
+      <w:r>
+        <w:t xml:space="preserve"> speed</w:t>
+      </w:r>
+      <w:r>
+        <w:t>)</w:t>
       </w:r>
     </w:p>
     <w:p>
@@ -64,7 +94,13 @@
         </w:numPr>
       </w:pPr>
       <w:r>
-        <w:t>Pyromaniac (Moves towards player quickly, uses Flamethrower, low health and fast movement)</w:t>
+        <w:t>Pyromaniac (Moves towards player quickly, uses Flamethrower, low health and fast movement</w:t>
+      </w:r>
+      <w:r>
+        <w:t xml:space="preserve"> speed</w:t>
+      </w:r>
+      <w:r>
+        <w:t>)</w:t>
       </w:r>
     </w:p>
     <w:p>
@@ -76,7 +112,13 @@
         </w:numPr>
       </w:pPr>
       <w:r>
-        <w:t>Necromancer (Moves away from player slowly, spawns Standard Skeletons and shoots a ring of projectiles around itself occasionally, High health and slow movement)</w:t>
+        <w:t>Necromancer (Moves away from player slowly, spawns Standard Skeletons and shoots a ring of projectiles around itself occasionally, High health and slow movement</w:t>
+      </w:r>
+      <w:r>
+        <w:t xml:space="preserve"> speed</w:t>
+      </w:r>
+      <w:r>
+        <w:t>)</w:t>
       </w:r>
     </w:p>
     <w:p>
@@ -89,6 +131,9 @@
       </w:pPr>
       <w:r>
         <w:t>Knight (Moves towards player, uses Sword (does not fire projectiles), High health and average movement</w:t>
+      </w:r>
+      <w:r>
+        <w:t xml:space="preserve"> speed)</w:t>
       </w:r>
     </w:p>
     <w:p/>
@@ -180,13 +225,18 @@
         </w:numPr>
       </w:pPr>
       <w:r>
-        <w:t>Sword (Melee weapon, hits enemies directly in front of player, fast attack speed, high damage)</w:t>
-      </w:r>
-    </w:p>
-    <w:p>
+        <w:t>Sword (Melee weapon, hits enemies directly in front of player, fast attack speed, high damage</w:t>
+      </w:r>
+      <w:r>
+        <w:t>, (maybe reflects/destroys projectiles it hits?)</w:t>
+      </w:r>
       <w:bookmarkStart w:id="0" w:name="_GoBack"/>
       <w:bookmarkEnd w:id="0"/>
-    </w:p>
+      <w:r>
+        <w:t>)</w:t>
+      </w:r>
+    </w:p>
+    <w:p/>
     <w:sectPr>
       <w:pgSz w:w="12240" w:h="15840"/>
       <w:pgMar w:top="1440" w:right="1440" w:bottom="1440" w:left="1440" w:header="720" w:footer="720" w:gutter="0"/>

</xml_diff>